<commit_message>
PORTFOLIO WITH CHANGED BACKGROUND
</commit_message>
<xml_diff>
--- a/PrakarshAwasthi_resume.docx
+++ b/PrakarshAwasthi_resume.docx
@@ -45,7 +45,7 @@
         </w:rPr>
         <w:t>+91-9663756009</w:t>
       </w:r>
-      <w:hyperlink r:id="rId5">
+      <w:hyperlink r:id="rId7">
         <w:r>
           <w:rPr>
             <w:sz w:val="18"/>
@@ -53,7 +53,7 @@
           <w:t xml:space="preserve"> </w:t>
         </w:r>
       </w:hyperlink>
-      <w:hyperlink r:id="rId6">
+      <w:hyperlink r:id="rId8">
         <w:r>
           <w:rPr>
             <w:sz w:val="22"/>
@@ -61,16 +61,13 @@
           <w:t>|</w:t>
         </w:r>
       </w:hyperlink>
-      <w:hyperlink r:id="rId7">
+      <w:hyperlink r:id="rId9">
         <w:r>
           <w:t>h</w:t>
         </w:r>
       </w:hyperlink>
       <w:r>
-        <w:t>ttps://github.com/prakarsh34</w:t>
-      </w:r>
-      <w:r>
-        <w:t xml:space="preserve"> </w:t>
+        <w:t xml:space="preserve">ttps://github.com/prakarsh34 </w:t>
       </w:r>
     </w:p>
     <w:p>
@@ -94,10 +91,7 @@
         <w:pStyle w:val="Heading1"/>
       </w:pPr>
       <w:r>
-        <w:t xml:space="preserve">Education </w:t>
-      </w:r>
-      <w:r>
-        <w:t xml:space="preserve"> </w:t>
+        <w:t xml:space="preserve">Education  </w:t>
       </w:r>
     </w:p>
     <w:tbl>
@@ -107,9 +101,7 @@
         <w:tblInd w:w="-31" w:type="dxa"/>
         <w:tblCellMar>
           <w:top w:w="90" w:type="dxa"/>
-          <w:left w:w="0" w:type="dxa"/>
           <w:bottom w:w="97" w:type="dxa"/>
-          <w:right w:w="0" w:type="dxa"/>
         </w:tblCellMar>
         <w:tblLook w:val="04A0" w:firstRow="1" w:lastRow="0" w:firstColumn="1" w:lastColumn="0" w:noHBand="0" w:noVBand="1"/>
       </w:tblPr>
@@ -230,13 +222,7 @@
               <w:t>•</w:t>
             </w:r>
             <w:r>
-              <w:t xml:space="preserve"> </w:t>
-            </w:r>
-            <w:r>
-              <w:t xml:space="preserve"> </w:t>
-            </w:r>
-            <w:r>
-              <w:t>Computer Science and Engineering | CGPA: 9.81</w:t>
+              <w:t xml:space="preserve">  Computer Science and Engineering | CGPA: 9.81</w:t>
             </w:r>
             <w:r>
               <w:rPr>
@@ -259,14 +245,7 @@
                 <w:rFonts w:ascii="Calibri" w:eastAsia="Calibri" w:hAnsi="Calibri" w:cs="Calibri"/>
                 <w:sz w:val="22"/>
               </w:rPr>
-              <w:t xml:space="preserve">                                                                          </w:t>
-            </w:r>
-            <w:r>
-              <w:rPr>
-                <w:rFonts w:ascii="Calibri" w:eastAsia="Calibri" w:hAnsi="Calibri" w:cs="Calibri"/>
-                <w:sz w:val="22"/>
-              </w:rPr>
-              <w:t xml:space="preserve"> </w:t>
+              <w:t xml:space="preserve">                                                                           </w:t>
             </w:r>
           </w:p>
           <w:p>
@@ -370,31 +349,7 @@
               <w:rPr>
                 <w:b/>
               </w:rPr>
-              <w:t xml:space="preserve"> </w:t>
-            </w:r>
-            <w:r>
-              <w:rPr>
-                <w:b/>
-              </w:rPr>
-              <w:t xml:space="preserve"> </w:t>
-            </w:r>
-            <w:r>
-              <w:rPr>
-                <w:b/>
-              </w:rPr>
-              <w:t xml:space="preserve"> </w:t>
-            </w:r>
-            <w:r>
-              <w:rPr>
-                <w:b/>
-              </w:rPr>
-              <w:t xml:space="preserve"> </w:t>
-            </w:r>
-            <w:r>
-              <w:rPr>
-                <w:b/>
-              </w:rPr>
-              <w:t xml:space="preserve">      </w:t>
+              <w:t xml:space="preserve">          </w:t>
             </w:r>
             <w:r>
               <w:t xml:space="preserve"> </w:t>
@@ -502,13 +457,7 @@
               <w:rPr>
                 <w:i/>
               </w:rPr>
-              <w:t>C</w:t>
-            </w:r>
-            <w:r>
-              <w:rPr>
-                <w:i/>
-              </w:rPr>
-              <w:t>BSE (Class XII), Aggregate: 77.2</w:t>
+              <w:t>CBSE (Class XII), Aggregate: 77.2</w:t>
             </w:r>
             <w:r>
               <w:rPr>
@@ -842,10 +791,7 @@
               <w:ind w:left="48" w:firstLine="0"/>
             </w:pPr>
             <w:r>
-              <w:t xml:space="preserve"> </w:t>
-            </w:r>
-            <w:r>
-              <w:t xml:space="preserve"> </w:t>
+              <w:t xml:space="preserve">  </w:t>
             </w:r>
           </w:p>
           <w:p>
@@ -854,10 +800,10 @@
               <w:ind w:left="48" w:firstLine="0"/>
             </w:pPr>
             <w:r>
-              <w:t>C++ | C | Java | Python | HTML | JavaScript | CSS | Tailwind CSS | Git and GitHub | SQL</w:t>
-            </w:r>
-            <w:r>
-              <w:t xml:space="preserve"> </w:t>
+              <w:t xml:space="preserve">C++ | C | Java | Python | HTML | JavaScript | CSS | Tailwind CSS | Git and GitHub | SQL </w:t>
+            </w:r>
+            <w:r>
+              <w:t>| Shopify Liquid | Data Structures &amp; Algorithms | UI and UX Principles | React.js | Node.js | Express.js | MongoDB | Problem Solving | Responsive Design | RESTful APIs</w:t>
             </w:r>
           </w:p>
           <w:p>
@@ -989,12 +935,12 @@
         </w:rPr>
         <w:t>Link:</w:t>
       </w:r>
-      <w:hyperlink r:id="rId8">
+      <w:hyperlink r:id="rId10">
         <w:r>
           <w:t xml:space="preserve"> </w:t>
         </w:r>
       </w:hyperlink>
-      <w:hyperlink r:id="rId9">
+      <w:hyperlink r:id="rId11">
         <w:r>
           <w:rPr>
             <w:color w:val="467886"/>
@@ -1003,7 +949,7 @@
           <w:t>https://codegeni</w:t>
         </w:r>
       </w:hyperlink>
-      <w:hyperlink r:id="rId10">
+      <w:hyperlink r:id="rId12">
         <w:r>
           <w:rPr>
             <w:color w:val="467886"/>
@@ -1012,7 +958,7 @@
           <w:t>e</w:t>
         </w:r>
       </w:hyperlink>
-      <w:hyperlink r:id="rId11">
+      <w:hyperlink r:id="rId13">
         <w:r>
           <w:rPr>
             <w:color w:val="467886"/>
@@ -1021,7 +967,7 @@
           <w:t>-</w:t>
         </w:r>
       </w:hyperlink>
-      <w:hyperlink r:id="rId12">
+      <w:hyperlink r:id="rId14">
         <w:r>
           <w:rPr>
             <w:color w:val="467886"/>
@@ -1030,7 +976,7 @@
           <w:t>7650c.web.ap</w:t>
         </w:r>
       </w:hyperlink>
-      <w:hyperlink r:id="rId13">
+      <w:hyperlink r:id="rId15">
         <w:r>
           <w:rPr>
             <w:color w:val="467886"/>
@@ -1039,7 +985,7 @@
           <w:t>p</w:t>
         </w:r>
       </w:hyperlink>
-      <w:hyperlink r:id="rId14">
+      <w:hyperlink r:id="rId16">
         <w:r>
           <w:rPr>
             <w:b/>
@@ -1048,7 +994,7 @@
           <w:t xml:space="preserve"> </w:t>
         </w:r>
       </w:hyperlink>
-      <w:hyperlink r:id="rId15">
+      <w:hyperlink r:id="rId17">
         <w:r>
           <w:t xml:space="preserve"> </w:t>
         </w:r>
@@ -1072,115 +1018,223 @@
     </w:p>
     <w:p>
       <w:pPr>
-        <w:spacing w:after="429"/>
+        <w:spacing w:after="0" w:line="259" w:lineRule="auto"/>
+        <w:rPr>
+          <w:i/>
+          <w:iCs/>
+        </w:rPr>
+      </w:pPr>
+      <w:r>
+        <w:rPr>
+          <w:b/>
+          <w:bCs/>
+          <w:i/>
+          <w:iCs/>
+        </w:rPr>
+        <w:t>CodeGenie</w:t>
+      </w:r>
+      <w:r>
+        <w:rPr>
+          <w:i/>
+          <w:iCs/>
+        </w:rPr>
+        <w:t xml:space="preserve"> is a dynamic coding platform designed for beginners, intermediate, and advanced developers to strengthen their programming concepts. It makes learning fun through interactive quizzes, a user-friendly dashboard, and a fully functional sign-up/sign-in system. Whether you're starting out or brushing up your skills, CodeGenie offers an engaging and supportive environment to grow as a coder.</w:t>
+      </w:r>
+      <w:r>
+        <w:rPr>
+          <w:i/>
+          <w:iCs/>
+        </w:rPr>
+        <w:t>AI-Powered Code Generation:</w:t>
+      </w:r>
+      <w:r>
+        <w:rPr>
+          <w:rFonts w:ascii="Calibri" w:eastAsia="Calibri" w:hAnsi="Calibri" w:cs="Calibri"/>
+          <w:i/>
+          <w:iCs/>
+          <w:sz w:val="24"/>
+        </w:rPr>
+        <w:t xml:space="preserve"> </w:t>
+      </w:r>
+      <w:r>
+        <w:rPr>
+          <w:i/>
+          <w:iCs/>
+        </w:rPr>
+        <w:t xml:space="preserve"> </w:t>
+      </w:r>
+    </w:p>
+    <w:p>
+      <w:pPr>
+        <w:spacing w:after="0" w:line="259" w:lineRule="auto"/>
+        <w:ind w:left="0" w:firstLine="0"/>
+      </w:pPr>
+      <w:r>
+        <w:rPr>
+          <w:b/>
+          <w:sz w:val="24"/>
+        </w:rPr>
+        <w:lastRenderedPageBreak/>
+        <w:t>GUITAR WORLD STORE</w:t>
+      </w:r>
+      <w:r>
+        <w:rPr>
+          <w:b/>
+          <w:sz w:val="24"/>
+        </w:rPr>
+        <w:t xml:space="preserve"> </w:t>
+      </w:r>
+      <w:r>
+        <w:rPr>
+          <w:b/>
+          <w:color w:val="2E75B5"/>
+          <w:sz w:val="24"/>
+        </w:rPr>
+        <w:t xml:space="preserve"> </w:t>
+      </w:r>
+    </w:p>
+    <w:p>
+      <w:pPr>
+        <w:spacing w:after="0"/>
         <w:ind w:right="99"/>
       </w:pPr>
       <w:r>
         <w:rPr>
           <w:b/>
         </w:rPr>
-        <w:t>CodeGenie</w:t>
-      </w:r>
-      <w:r>
-        <w:t xml:space="preserve"> is an AI-powered code generation platform designed to assist developers and learners by converting natural language prompts into executable code. It serves as a smart coding assistant capable of generating code snippets, solving programming problems, and explaining code logic across multiple programming languages.</w:t>
-      </w:r>
-      <w:r>
-        <w:rPr>
-          <w:sz w:val="18"/>
-        </w:rPr>
-        <w:t xml:space="preserve"> </w:t>
-      </w:r>
-      <w:r>
-        <w:t xml:space="preserve"> </w:t>
-      </w:r>
-    </w:p>
-    <w:p>
-      <w:pPr>
-        <w:numPr>
-          <w:ilvl w:val="0"/>
-          <w:numId w:val="1"/>
-        </w:numPr>
+        <w:t>Date:</w:t>
+      </w:r>
+      <w:r>
+        <w:t xml:space="preserve"> </w:t>
+      </w:r>
+      <w:r>
+        <w:t>June</w:t>
+      </w:r>
+      <w:r>
+        <w:t xml:space="preserve"> 2025</w:t>
+      </w:r>
+      <w:r>
+        <w:rPr>
+          <w:rFonts w:ascii="Calibri" w:eastAsia="Calibri" w:hAnsi="Calibri" w:cs="Calibri"/>
+          <w:sz w:val="24"/>
+        </w:rPr>
+        <w:t xml:space="preserve"> </w:t>
+      </w:r>
+      <w:r>
+        <w:t xml:space="preserve"> </w:t>
+      </w:r>
+    </w:p>
+    <w:p>
+      <w:pPr>
         <w:spacing w:after="0" w:line="259" w:lineRule="auto"/>
-        <w:ind w:hanging="360"/>
+        <w:ind w:left="0" w:firstLine="0"/>
       </w:pPr>
       <w:r>
         <w:rPr>
           <w:b/>
         </w:rPr>
-        <w:lastRenderedPageBreak/>
-        <w:t>AI-Powered Code Generation:</w:t>
-      </w:r>
-      <w:r>
-        <w:rPr>
-          <w:rFonts w:ascii="Calibri" w:eastAsia="Calibri" w:hAnsi="Calibri" w:cs="Calibri"/>
-          <w:sz w:val="24"/>
-        </w:rPr>
-        <w:t xml:space="preserve"> </w:t>
-      </w:r>
-      <w:r>
-        <w:t xml:space="preserve"> </w:t>
-      </w:r>
-    </w:p>
-    <w:p>
-      <w:pPr>
-        <w:spacing w:after="155"/>
+        <w:t>Link:</w:t>
+      </w:r>
+      <w:hyperlink r:id="rId18">
+        <w:r>
+          <w:t xml:space="preserve"> </w:t>
+        </w:r>
+      </w:hyperlink>
+      <w:r>
+        <w:t xml:space="preserve"> </w:t>
+      </w:r>
+      <w:r>
+        <w:t>https://guitarworld.co.in/</w:t>
+      </w:r>
+      <w:r>
+        <w:t xml:space="preserve"> </w:t>
+      </w:r>
+    </w:p>
+    <w:p>
+      <w:pPr>
+        <w:spacing w:after="0" w:line="259" w:lineRule="auto"/>
+        <w:ind w:left="14" w:firstLine="0"/>
+        <w:rPr>
+          <w:i/>
+          <w:iCs/>
+        </w:rPr>
+      </w:pPr>
+      <w:r>
+        <w:rPr>
+          <w:rFonts w:ascii="Calibri" w:eastAsia="Calibri" w:hAnsi="Calibri" w:cs="Calibri"/>
+          <w:i/>
+          <w:iCs/>
+          <w:sz w:val="24"/>
+        </w:rPr>
+        <w:t xml:space="preserve"> </w:t>
+      </w:r>
+      <w:r>
+        <w:rPr>
+          <w:i/>
+          <w:iCs/>
+        </w:rPr>
+        <w:t xml:space="preserve"> </w:t>
+      </w:r>
+    </w:p>
+    <w:p>
+      <w:pPr>
+        <w:spacing w:after="0" w:line="259" w:lineRule="auto"/>
+        <w:rPr>
+          <w:i/>
+          <w:iCs/>
+        </w:rPr>
+      </w:pPr>
+      <w:r>
+        <w:rPr>
+          <w:b/>
+          <w:bCs/>
+          <w:i/>
+          <w:iCs/>
+        </w:rPr>
+        <w:t>Guitar World</w:t>
+      </w:r>
+      <w:r>
+        <w:rPr>
+          <w:i/>
+          <w:iCs/>
+        </w:rPr>
+        <w:t xml:space="preserve"> is a real-time e-commerce platform built for music lovers to explore and purchase a wide range of musical instruments</w:t>
+      </w:r>
+      <w:r>
+        <w:rPr>
+          <w:i/>
+          <w:iCs/>
+        </w:rPr>
+        <w:t xml:space="preserve"> under Dexter Ventures Pvt Ltd</w:t>
+      </w:r>
+      <w:r>
+        <w:rPr>
+          <w:i/>
+          <w:iCs/>
+        </w:rPr>
+        <w:t>. Designed with a clean and responsive UI, it features product listings, secure sign-up/sign-in, and an intuitive shopping experience. Whether you're a beginner or a pro, Guitar World makes discovering the perfect instrument seamless and enjoyable.AI-Powered Code Generation:</w:t>
+      </w:r>
+      <w:r>
+        <w:rPr>
+          <w:rFonts w:ascii="Calibri" w:eastAsia="Calibri" w:hAnsi="Calibri" w:cs="Calibri"/>
+          <w:i/>
+          <w:iCs/>
+          <w:sz w:val="24"/>
+        </w:rPr>
+        <w:t xml:space="preserve"> </w:t>
+      </w:r>
+      <w:r>
+        <w:rPr>
+          <w:i/>
+          <w:iCs/>
+        </w:rPr>
+        <w:t xml:space="preserve"> </w:t>
+      </w:r>
+    </w:p>
+    <w:p>
+      <w:pPr>
         <w:ind w:left="730" w:right="99"/>
       </w:pPr>
-      <w:r>
-        <w:t>Converts user instructions into code using natural language processing (likely backed by GPT or similar LLM models).</w:t>
-      </w:r>
-      <w:r>
-        <w:rPr>
-          <w:sz w:val="24"/>
-        </w:rPr>
-        <w:t xml:space="preserve"> </w:t>
-      </w:r>
-      <w:r>
-        <w:t xml:space="preserve"> </w:t>
-      </w:r>
-    </w:p>
-    <w:p>
-      <w:pPr>
-        <w:numPr>
-          <w:ilvl w:val="0"/>
-          <w:numId w:val="1"/>
-        </w:numPr>
-        <w:spacing w:after="0" w:line="259" w:lineRule="auto"/>
-        <w:ind w:hanging="360"/>
-      </w:pPr>
-      <w:r>
-        <w:rPr>
-          <w:b/>
-        </w:rPr>
-        <w:t>Multi-language Support:</w:t>
-      </w:r>
-      <w:r>
-        <w:rPr>
-          <w:rFonts w:ascii="Calibri" w:eastAsia="Calibri" w:hAnsi="Calibri" w:cs="Calibri"/>
-          <w:sz w:val="24"/>
-        </w:rPr>
-        <w:t xml:space="preserve"> </w:t>
-      </w:r>
-      <w:r>
-        <w:t xml:space="preserve"> </w:t>
-      </w:r>
-    </w:p>
-    <w:p>
-      <w:pPr>
-        <w:ind w:left="730" w:right="99"/>
-      </w:pPr>
-      <w:r>
-        <w:t>Supports popular programming languages such as Python, JavaScript, C++, etc.</w:t>
-      </w:r>
-      <w:r>
-        <w:rPr>
-          <w:sz w:val="24"/>
-        </w:rPr>
-        <w:t xml:space="preserve"> </w:t>
-      </w:r>
-      <w:r>
-        <w:t xml:space="preserve"> </w:t>
-      </w:r>
     </w:p>
     <w:p>
       <w:pPr>
@@ -1188,7 +1242,10 @@
         <w:ind w:left="-5"/>
       </w:pPr>
       <w:r>
-        <w:t>Academic and Extracurricular Achievements</w:t>
+        <w:t xml:space="preserve">Certifications and </w:t>
+      </w:r>
+      <w:r>
+        <w:t>Achievements</w:t>
       </w:r>
       <w:r>
         <w:rPr>
@@ -1379,7 +1436,28 @@
           <w:b/>
           <w:sz w:val="24"/>
         </w:rPr>
-        <w:t xml:space="preserve">Individually Awarded for Team Band Performance (March 2025) </w:t>
+        <w:t>Full Stack Certification (GeeksforGeeks)</w:t>
+      </w:r>
+      <w:r>
+        <w:rPr>
+          <w:b/>
+          <w:sz w:val="24"/>
+        </w:rPr>
+        <w:t xml:space="preserve"> (</w:t>
+      </w:r>
+      <w:r>
+        <w:rPr>
+          <w:b/>
+          <w:sz w:val="24"/>
+        </w:rPr>
+        <w:t>June</w:t>
+      </w:r>
+      <w:r>
+        <w:rPr>
+          <w:b/>
+          <w:sz w:val="24"/>
+        </w:rPr>
+        <w:t xml:space="preserve"> 2025) </w:t>
       </w:r>
     </w:p>
     <w:p>
@@ -1388,22 +1466,16 @@
         <w:ind w:right="99"/>
       </w:pPr>
       <w:r>
-        <w:t xml:space="preserve">             Received individual trophy as part of our band at the Second International Conference on Civil        </w:t>
-      </w:r>
-      <w:r>
-        <w:t xml:space="preserve"> </w:t>
-      </w:r>
-      <w:r>
-        <w:t xml:space="preserve">             Engineering Innovative Development in Engineering Advances, where every band member was</w:t>
-      </w:r>
-      <w:r>
-        <w:t xml:space="preserve"> </w:t>
-      </w:r>
-      <w:r>
-        <w:t xml:space="preserve">             recognized for exceptional talent and performance.</w:t>
-      </w:r>
-      <w:r>
-        <w:t xml:space="preserve"> </w:t>
+        <w:t xml:space="preserve">             </w:t>
+      </w:r>
+      <w:r>
+        <w:t>Web Development Certification from GeeksforGeeks! Gained hands-on experience in React,</w:t>
+      </w:r>
+      <w:r>
+        <w:t xml:space="preserve"> </w:t>
+      </w:r>
+      <w:r>
+        <w:t>Node.js, MongoDB, and more. Excited to build dynamic, full-stack applications and take on new challenges in web development.</w:t>
       </w:r>
     </w:p>
     <w:p>
@@ -1420,14 +1492,7 @@
           <w:b/>
           <w:sz w:val="24"/>
         </w:rPr>
-        <w:t xml:space="preserve">Top 5 Finalist – </w:t>
-      </w:r>
-      <w:r>
-        <w:rPr>
-          <w:b/>
-          <w:sz w:val="24"/>
-        </w:rPr>
-        <w:t>SRM Techno Hackathon 2025: AI for Social Good</w:t>
+        <w:t>Top 5 Finalist – SRM Techno Hackathon 2025: AI for Social Good</w:t>
       </w:r>
       <w:r>
         <w:rPr>
@@ -1625,6 +1690,10 @@
     <w:p>
       <w:pPr>
         <w:tabs>
+          <w:tab w:val="center" w:pos="4337"/>
+          <w:tab w:val="center" w:pos="5058"/>
+          <w:tab w:val="center" w:pos="5778"/>
+          <w:tab w:val="center" w:pos="6498"/>
           <w:tab w:val="center" w:pos="7218"/>
           <w:tab w:val="center" w:pos="7941"/>
           <w:tab w:val="center" w:pos="8661"/>
@@ -1636,27 +1705,7 @@
         <w:rPr>
           <w:b/>
         </w:rPr>
-        <w:t xml:space="preserve">Directorate of Student Affairs (SRM </w:t>
-      </w:r>
-      <w:r>
-        <w:rPr>
-          <w:b/>
-          <w:sz w:val="19"/>
-        </w:rPr>
-        <w:t>Emcee Team)</w:t>
-      </w:r>
-      <w:r>
-        <w:rPr>
-          <w:b/>
-        </w:rPr>
-        <w:t xml:space="preserve"> | Committee Head</w:t>
-      </w:r>
-      <w:r>
-        <w:rPr>
-          <w:rFonts w:ascii="Calibri" w:eastAsia="Calibri" w:hAnsi="Calibri" w:cs="Calibri"/>
-          <w:sz w:val="24"/>
-        </w:rPr>
-        <w:t xml:space="preserve">    </w:t>
+        <w:t>Dexter Ventures (Guitar World Store) | Web Development Intern</w:t>
       </w:r>
       <w:r>
         <w:rPr>
@@ -1680,20 +1729,7 @@
           <w:sz w:val="24"/>
         </w:rPr>
         <w:tab/>
-        <w:t xml:space="preserve"> </w:t>
-      </w:r>
-    </w:p>
-    <w:p>
-      <w:pPr>
-        <w:spacing w:after="4" w:line="259" w:lineRule="auto"/>
-        <w:ind w:left="14" w:firstLine="0"/>
-      </w:pPr>
-      <w:r>
-        <w:rPr>
-          <w:rFonts w:ascii="Calibri" w:eastAsia="Calibri" w:hAnsi="Calibri" w:cs="Calibri"/>
-          <w:sz w:val="24"/>
-        </w:rPr>
-        <w:t xml:space="preserve"> </w:t>
+        <w:t xml:space="preserve">  </w:t>
       </w:r>
       <w:r>
         <w:rPr>
@@ -1717,35 +1753,54 @@
           <w:sz w:val="24"/>
         </w:rPr>
         <w:tab/>
-      </w:r>
+        <w:t xml:space="preserve">  </w:t>
+      </w:r>
+      <w:r>
+        <w:rPr>
+          <w:rFonts w:ascii="Calibri" w:eastAsia="Calibri" w:hAnsi="Calibri" w:cs="Calibri"/>
+          <w:sz w:val="24"/>
+        </w:rPr>
+        <w:tab/>
+        <w:t xml:space="preserve">  </w:t>
+      </w:r>
+      <w:r>
+        <w:t xml:space="preserve"> </w:t>
+      </w:r>
+    </w:p>
+    <w:p>
+      <w:pPr>
+        <w:tabs>
+          <w:tab w:val="center" w:pos="1546"/>
+        </w:tabs>
+        <w:spacing w:after="0" w:line="259" w:lineRule="auto"/>
+        <w:ind w:left="0" w:firstLine="0"/>
+        <w:rPr>
+          <w:rFonts w:ascii="Calibri" w:eastAsia="Calibri" w:hAnsi="Calibri" w:cs="Calibri"/>
+          <w:sz w:val="24"/>
+        </w:rPr>
+      </w:pPr>
       <w:r>
         <w:rPr>
           <w:b/>
         </w:rPr>
-        <w:t xml:space="preserve"> </w:t>
-      </w:r>
-      <w:r>
-        <w:t xml:space="preserve"> </w:t>
-      </w:r>
-    </w:p>
-    <w:p>
-      <w:pPr>
+        <w:t xml:space="preserve"> June’25 – July’25 </w:t>
+      </w:r>
+      <w:r>
+        <w:rPr>
+          <w:rFonts w:ascii="Calibri" w:eastAsia="Calibri" w:hAnsi="Calibri" w:cs="Calibri"/>
+          <w:sz w:val="24"/>
+        </w:rPr>
+        <w:t xml:space="preserve"> </w:t>
+      </w:r>
+    </w:p>
+    <w:p>
+      <w:pPr>
+        <w:tabs>
+          <w:tab w:val="center" w:pos="1546"/>
+        </w:tabs>
         <w:spacing w:after="0" w:line="259" w:lineRule="auto"/>
-        <w:ind w:left="9"/>
-      </w:pPr>
-      <w:r>
-        <w:rPr>
-          <w:rFonts w:ascii="Calibri" w:eastAsia="Calibri" w:hAnsi="Calibri" w:cs="Calibri"/>
-          <w:sz w:val="24"/>
-        </w:rPr>
-        <w:t xml:space="preserve">               </w:t>
-      </w:r>
-      <w:r>
-        <w:rPr>
-          <w:b/>
-        </w:rPr>
-        <w:t xml:space="preserve">Sep’24 - Present  </w:t>
-      </w:r>
+        <w:ind w:left="-1" w:firstLine="0"/>
+      </w:pPr>
       <w:r>
         <w:t xml:space="preserve"> </w:t>
       </w:r>
@@ -1759,11 +1814,192 @@
         <w:ind w:right="99" w:hanging="360"/>
       </w:pPr>
       <w:r>
-        <w:t>Lead the Emcee Team by planning, scripting, and delivering high-impact stage presentations for college fests, official events, and cultural programs.</w:t>
-      </w:r>
-      <w:r>
-        <w:t xml:space="preserve"> </w:t>
-      </w:r>
+        <w:t xml:space="preserve">Designed and customized responsive storefronts using </w:t>
+      </w:r>
+      <w:r>
+        <w:rPr>
+          <w:b/>
+          <w:bCs/>
+        </w:rPr>
+        <w:t>Shopify’s Liquid templating language</w:t>
+      </w:r>
+      <w:r>
+        <w:t>, enhancing overall user experience.</w:t>
+      </w:r>
+    </w:p>
+    <w:p>
+      <w:pPr>
+        <w:numPr>
+          <w:ilvl w:val="0"/>
+          <w:numId w:val="3"/>
+        </w:numPr>
+        <w:spacing w:after="9" w:line="318" w:lineRule="auto"/>
+        <w:ind w:right="99" w:hanging="360"/>
+      </w:pPr>
+      <w:r>
+        <w:t>Implemented interactive product pages, navigation menus, and collection layouts tailored to the brand's aesthetic.</w:t>
+      </w:r>
+    </w:p>
+    <w:p>
+      <w:pPr>
+        <w:numPr>
+          <w:ilvl w:val="0"/>
+          <w:numId w:val="3"/>
+        </w:numPr>
+        <w:spacing w:after="9" w:line="318" w:lineRule="auto"/>
+        <w:ind w:right="99" w:hanging="360"/>
+      </w:pPr>
+      <w:r>
+        <w:t>Worked closely with the team to ensure smooth UI/UX across devices, optimizing for performance and visual consistency.</w:t>
+      </w:r>
+    </w:p>
+    <w:p>
+      <w:pPr>
+        <w:tabs>
+          <w:tab w:val="center" w:pos="7218"/>
+          <w:tab w:val="center" w:pos="7941"/>
+          <w:tab w:val="center" w:pos="8661"/>
+        </w:tabs>
+        <w:spacing w:after="0" w:line="259" w:lineRule="auto"/>
+        <w:ind w:left="-1" w:firstLine="0"/>
+        <w:rPr>
+          <w:b/>
+        </w:rPr>
+      </w:pPr>
+    </w:p>
+    <w:p>
+      <w:pPr>
+        <w:tabs>
+          <w:tab w:val="center" w:pos="7218"/>
+          <w:tab w:val="center" w:pos="7941"/>
+          <w:tab w:val="center" w:pos="8661"/>
+        </w:tabs>
+        <w:spacing w:after="0" w:line="259" w:lineRule="auto"/>
+        <w:ind w:left="-1" w:firstLine="0"/>
+      </w:pPr>
+      <w:r>
+        <w:rPr>
+          <w:b/>
+        </w:rPr>
+        <w:t xml:space="preserve">Directorate of Student Affairs (SRM </w:t>
+      </w:r>
+      <w:r>
+        <w:rPr>
+          <w:b/>
+          <w:sz w:val="19"/>
+        </w:rPr>
+        <w:t>Emcee Team)</w:t>
+      </w:r>
+      <w:r>
+        <w:rPr>
+          <w:b/>
+        </w:rPr>
+        <w:t xml:space="preserve"> | Committee Head</w:t>
+      </w:r>
+      <w:r>
+        <w:rPr>
+          <w:rFonts w:ascii="Calibri" w:eastAsia="Calibri" w:hAnsi="Calibri" w:cs="Calibri"/>
+          <w:sz w:val="24"/>
+        </w:rPr>
+        <w:t xml:space="preserve">    </w:t>
+      </w:r>
+      <w:r>
+        <w:rPr>
+          <w:rFonts w:ascii="Calibri" w:eastAsia="Calibri" w:hAnsi="Calibri" w:cs="Calibri"/>
+          <w:sz w:val="24"/>
+        </w:rPr>
+        <w:tab/>
+        <w:t xml:space="preserve">  </w:t>
+      </w:r>
+      <w:r>
+        <w:rPr>
+          <w:rFonts w:ascii="Calibri" w:eastAsia="Calibri" w:hAnsi="Calibri" w:cs="Calibri"/>
+          <w:sz w:val="24"/>
+        </w:rPr>
+        <w:tab/>
+        <w:t xml:space="preserve">  </w:t>
+      </w:r>
+      <w:r>
+        <w:rPr>
+          <w:rFonts w:ascii="Calibri" w:eastAsia="Calibri" w:hAnsi="Calibri" w:cs="Calibri"/>
+          <w:sz w:val="24"/>
+        </w:rPr>
+        <w:tab/>
+        <w:t xml:space="preserve"> </w:t>
+      </w:r>
+    </w:p>
+    <w:p>
+      <w:pPr>
+        <w:spacing w:after="4" w:line="259" w:lineRule="auto"/>
+        <w:ind w:left="14" w:firstLine="0"/>
+      </w:pPr>
+      <w:r>
+        <w:rPr>
+          <w:rFonts w:ascii="Calibri" w:eastAsia="Calibri" w:hAnsi="Calibri" w:cs="Calibri"/>
+          <w:sz w:val="24"/>
+        </w:rPr>
+        <w:t xml:space="preserve"> </w:t>
+      </w:r>
+      <w:r>
+        <w:rPr>
+          <w:rFonts w:ascii="Calibri" w:eastAsia="Calibri" w:hAnsi="Calibri" w:cs="Calibri"/>
+          <w:sz w:val="24"/>
+        </w:rPr>
+        <w:tab/>
+        <w:t xml:space="preserve">  </w:t>
+      </w:r>
+      <w:r>
+        <w:rPr>
+          <w:rFonts w:ascii="Calibri" w:eastAsia="Calibri" w:hAnsi="Calibri" w:cs="Calibri"/>
+          <w:sz w:val="24"/>
+        </w:rPr>
+        <w:tab/>
+        <w:t xml:space="preserve">  </w:t>
+      </w:r>
+      <w:r>
+        <w:rPr>
+          <w:rFonts w:ascii="Calibri" w:eastAsia="Calibri" w:hAnsi="Calibri" w:cs="Calibri"/>
+          <w:sz w:val="24"/>
+        </w:rPr>
+        <w:tab/>
+      </w:r>
+      <w:r>
+        <w:rPr>
+          <w:b/>
+        </w:rPr>
+        <w:t xml:space="preserve"> </w:t>
+      </w:r>
+      <w:r>
+        <w:t xml:space="preserve"> </w:t>
+      </w:r>
+    </w:p>
+    <w:p>
+      <w:pPr>
+        <w:spacing w:after="0" w:line="259" w:lineRule="auto"/>
+        <w:ind w:left="0" w:firstLine="0"/>
+      </w:pPr>
+      <w:r>
+        <w:rPr>
+          <w:rFonts w:ascii="Calibri" w:eastAsia="Calibri" w:hAnsi="Calibri" w:cs="Calibri"/>
+          <w:sz w:val="24"/>
+        </w:rPr>
+        <w:t xml:space="preserve"> </w:t>
+      </w:r>
+      <w:r>
+        <w:rPr>
+          <w:b/>
+        </w:rPr>
+        <w:t xml:space="preserve">Sep’24 - Present  </w:t>
+      </w:r>
+      <w:r>
+        <w:t xml:space="preserve"> </w:t>
+      </w:r>
+    </w:p>
+    <w:p>
+      <w:pPr>
+        <w:spacing w:after="0" w:line="259" w:lineRule="auto"/>
+        <w:ind w:left="0" w:firstLine="0"/>
+      </w:pPr>
     </w:p>
     <w:p>
       <w:pPr>
@@ -1774,10 +2010,7 @@
         <w:ind w:right="99" w:hanging="360"/>
       </w:pPr>
       <w:r>
-        <w:t xml:space="preserve">Coordinate with event organizers, technical teams, and performers to ensure seamless event flow and engaging audience interaction. </w:t>
-      </w:r>
-      <w:r>
-        <w:t xml:space="preserve"> </w:t>
+        <w:t xml:space="preserve">Lead the Emcee Team by planning, scripting, and delivering high-impact stage presentations for college fests, official events, and cultural programs. </w:t>
       </w:r>
     </w:p>
     <w:p>
@@ -1789,10 +2022,20 @@
         <w:ind w:right="99" w:hanging="360"/>
       </w:pPr>
       <w:r>
-        <w:t>Mentor junior emcees by conducting voice modulation sessions, public speaking workshops, and providing on-ground anchoring experience.</w:t>
-      </w:r>
-      <w:r>
-        <w:t xml:space="preserve"> </w:t>
+        <w:lastRenderedPageBreak/>
+        <w:t xml:space="preserve">Coordinate with event organizers, technical teams, and performers to ensure seamless event flow and engaging audience interaction.  </w:t>
+      </w:r>
+    </w:p>
+    <w:p>
+      <w:pPr>
+        <w:numPr>
+          <w:ilvl w:val="0"/>
+          <w:numId w:val="3"/>
+        </w:numPr>
+        <w:ind w:right="99" w:hanging="360"/>
+      </w:pPr>
+      <w:r>
+        <w:t xml:space="preserve">Mentor junior emcees by conducting voice modulation sessions, public speaking workshops, and providing on-ground anchoring experience. </w:t>
       </w:r>
     </w:p>
     <w:p>
@@ -1816,27 +2059,8 @@
           <w:tab w:val="center" w:pos="8661"/>
         </w:tabs>
         <w:spacing w:after="0" w:line="259" w:lineRule="auto"/>
-        <w:ind w:left="-1" w:firstLine="0"/>
-      </w:pPr>
-      <w:r>
-        <w:rPr>
-          <w:b/>
-        </w:rPr>
-        <w:t xml:space="preserve">Aaruush (Yuddhame) | </w:t>
-      </w:r>
-      <w:r>
-        <w:rPr>
-          <w:rFonts w:ascii="Calibri" w:eastAsia="Calibri" w:hAnsi="Calibri" w:cs="Calibri"/>
-          <w:sz w:val="24"/>
-        </w:rPr>
-        <w:t xml:space="preserve"> </w:t>
-      </w:r>
-      <w:r>
-        <w:rPr>
-          <w:b/>
-        </w:rPr>
-        <w:t xml:space="preserve">Event Coordinator </w:t>
-      </w:r>
+        <w:ind w:left="0" w:firstLine="0"/>
+      </w:pPr>
       <w:r>
         <w:rPr>
           <w:rFonts w:ascii="Calibri" w:eastAsia="Calibri" w:hAnsi="Calibri" w:cs="Calibri"/>
@@ -1876,144 +2100,14 @@
         <w:tab/>
         <w:t xml:space="preserve">  </w:t>
       </w:r>
-      <w:r>
-        <w:rPr>
-          <w:rFonts w:ascii="Calibri" w:eastAsia="Calibri" w:hAnsi="Calibri" w:cs="Calibri"/>
-          <w:sz w:val="24"/>
-        </w:rPr>
-        <w:tab/>
-        <w:t xml:space="preserve">  </w:t>
-      </w:r>
-      <w:r>
-        <w:rPr>
-          <w:rFonts w:ascii="Calibri" w:eastAsia="Calibri" w:hAnsi="Calibri" w:cs="Calibri"/>
-          <w:sz w:val="24"/>
-        </w:rPr>
-        <w:tab/>
-        <w:t xml:space="preserve">  </w:t>
-      </w:r>
-      <w:r>
-        <w:rPr>
-          <w:rFonts w:ascii="Calibri" w:eastAsia="Calibri" w:hAnsi="Calibri" w:cs="Calibri"/>
-          <w:sz w:val="24"/>
-        </w:rPr>
-        <w:tab/>
-        <w:t xml:space="preserve"> </w:t>
-      </w:r>
-    </w:p>
-    <w:p>
-      <w:pPr>
-        <w:spacing w:after="27" w:line="259" w:lineRule="auto"/>
-        <w:ind w:left="0" w:firstLine="0"/>
-      </w:pPr>
-      <w:r>
-        <w:rPr>
-          <w:rFonts w:ascii="Calibri" w:eastAsia="Calibri" w:hAnsi="Calibri" w:cs="Calibri"/>
-          <w:sz w:val="24"/>
-        </w:rPr>
-        <w:t xml:space="preserve"> </w:t>
-      </w:r>
-      <w:r>
-        <w:rPr>
-          <w:rFonts w:ascii="Calibri" w:eastAsia="Calibri" w:hAnsi="Calibri" w:cs="Calibri"/>
-          <w:sz w:val="24"/>
-        </w:rPr>
-        <w:tab/>
-        <w:t xml:space="preserve"> </w:t>
-      </w:r>
-      <w:r>
-        <w:t xml:space="preserve"> </w:t>
-      </w:r>
-    </w:p>
-    <w:p>
-      <w:pPr>
-        <w:tabs>
-          <w:tab w:val="center" w:pos="1546"/>
-        </w:tabs>
-        <w:spacing w:after="0" w:line="259" w:lineRule="auto"/>
-        <w:ind w:left="-1" w:firstLine="0"/>
-      </w:pPr>
-      <w:r>
-        <w:rPr>
-          <w:rFonts w:ascii="Calibri" w:eastAsia="Calibri" w:hAnsi="Calibri" w:cs="Calibri"/>
-          <w:sz w:val="24"/>
-        </w:rPr>
-        <w:t xml:space="preserve">  </w:t>
-      </w:r>
-      <w:r>
-        <w:rPr>
-          <w:rFonts w:ascii="Calibri" w:eastAsia="Calibri" w:hAnsi="Calibri" w:cs="Calibri"/>
-          <w:sz w:val="24"/>
-        </w:rPr>
-        <w:tab/>
-      </w:r>
-      <w:r>
-        <w:rPr>
-          <w:b/>
-        </w:rPr>
-        <w:t xml:space="preserve"> Sep’24 - Present </w:t>
-      </w:r>
-      <w:r>
-        <w:rPr>
-          <w:rFonts w:ascii="Calibri" w:eastAsia="Calibri" w:hAnsi="Calibri" w:cs="Calibri"/>
-          <w:sz w:val="24"/>
-        </w:rPr>
-        <w:t xml:space="preserve"> </w:t>
-      </w:r>
-      <w:r>
-        <w:t xml:space="preserve"> </w:t>
-      </w:r>
-    </w:p>
-    <w:p>
-      <w:pPr>
-        <w:numPr>
-          <w:ilvl w:val="0"/>
-          <w:numId w:val="3"/>
-        </w:numPr>
-        <w:ind w:right="99" w:hanging="360"/>
-      </w:pPr>
-      <w:r>
-        <w:t>Spearheaded the planning and execution of technical events, ensuring smooth logistics, timely scheduling, and active participation.</w:t>
-      </w:r>
-      <w:r>
-        <w:t xml:space="preserve"> </w:t>
-      </w:r>
-    </w:p>
-    <w:p>
-      <w:pPr>
-        <w:numPr>
-          <w:ilvl w:val="0"/>
-          <w:numId w:val="3"/>
-        </w:numPr>
-        <w:ind w:right="99" w:hanging="360"/>
-      </w:pPr>
-      <w:r>
-        <w:t>Collaborated with sponsors, judges, and student volunteers to maintain high standards of competition and innovation.</w:t>
-      </w:r>
-      <w:r>
-        <w:t xml:space="preserve"> </w:t>
-      </w:r>
-    </w:p>
-    <w:p>
-      <w:pPr>
-        <w:numPr>
-          <w:ilvl w:val="0"/>
-          <w:numId w:val="3"/>
-        </w:numPr>
+    </w:p>
+    <w:p>
+      <w:pPr>
         <w:spacing w:after="9" w:line="318" w:lineRule="auto"/>
-        <w:ind w:right="99" w:hanging="360"/>
-      </w:pPr>
-      <w:r>
-        <w:t xml:space="preserve">Contributed to ideation and refinement of event concepts aligned with Aaruush's vision of    </w:t>
-      </w:r>
-      <w:r>
-        <w:t xml:space="preserve"> </w:t>
-      </w:r>
-      <w:r>
-        <w:t xml:space="preserve">       technology and sustainability.</w:t>
-      </w:r>
-      <w:r>
-        <w:t xml:space="preserve"> </w:t>
+        <w:ind w:left="719" w:right="99" w:firstLine="0"/>
+      </w:pPr>
+      <w:r>
+        <w:t>.</w:t>
       </w:r>
     </w:p>
     <w:p>
@@ -2042,7 +2136,6 @@
           <w:rFonts w:ascii="Calibri" w:eastAsia="Calibri" w:hAnsi="Calibri" w:cs="Calibri"/>
           <w:sz w:val="24"/>
         </w:rPr>
-        <w:lastRenderedPageBreak/>
         <w:t xml:space="preserve"> </w:t>
       </w:r>
       <w:r>
@@ -2072,6 +2165,56 @@
     </w:sectPr>
   </w:body>
 </w:document>
+</file>
+
+<file path=word/endnotes.xml><?xml version="1.0" encoding="utf-8"?>
+<w:endnotes xmlns:wpc="http://schemas.microsoft.com/office/word/2010/wordprocessingCanvas" xmlns:cx="http://schemas.microsoft.com/office/drawing/2014/chartex" xmlns:cx1="http://schemas.microsoft.com/office/drawing/2015/9/8/chartex" xmlns:cx2="http://schemas.microsoft.com/office/drawing/2015/10/21/chartex" xmlns:cx3="http://schemas.microsoft.com/office/drawing/2016/5/9/chartex" xmlns:cx4="http://schemas.microsoft.com/office/drawing/2016/5/10/chartex" xmlns:cx5="http://schemas.microsoft.com/office/drawing/2016/5/11/chartex" xmlns:cx6="http://schemas.microsoft.com/office/drawing/2016/5/12/chartex" xmlns:cx7="http://schemas.microsoft.com/office/drawing/2016/5/13/chartex" xmlns:cx8="http://schemas.microsoft.com/office/drawing/2016/5/14/chartex" xmlns:mc="http://schemas.openxmlformats.org/markup-compatibility/2006" xmlns:aink="http://schemas.microsoft.com/office/drawing/2016/ink" xmlns:am3d="http://schemas.microsoft.com/office/drawing/2017/model3d" xmlns:o="urn:schemas-microsoft-com:office:office" xmlns:oel="http://schemas.microsoft.com/office/2019/extlst" xmlns:r="http://schemas.openxmlformats.org/officeDocument/2006/relationships" xmlns:m="http://schemas.openxmlformats.org/officeDocument/2006/math" xmlns:v="urn:schemas-microsoft-com:vml" xmlns:wp14="http://schemas.microsoft.com/office/word/2010/wordprocessingDrawing" xmlns:wp="http://schemas.openxmlformats.org/drawingml/2006/wordprocessingDrawing" xmlns:w10="urn:schemas-microsoft-com:office:word" xmlns:w="http://schemas.openxmlformats.org/wordprocessingml/2006/main" xmlns:w14="http://schemas.microsoft.com/office/word/2010/wordml" xmlns:w15="http://schemas.microsoft.com/office/word/2012/wordml" xmlns:w16cex="http://schemas.microsoft.com/office/word/2018/wordml/cex" xmlns:w16cid="http://schemas.microsoft.com/office/word/2016/wordml/cid" xmlns:w16="http://schemas.microsoft.com/office/word/2018/wordml" xmlns:w16du="http://schemas.microsoft.com/office/word/2023/wordml/word16du" xmlns:w16sdtdh="http://schemas.microsoft.com/office/word/2020/wordml/sdtdatahash" xmlns:w16sdtfl="http://schemas.microsoft.com/office/word/2024/wordml/sdtformatlock" xmlns:w16se="http://schemas.microsoft.com/office/word/2015/wordml/symex" xmlns:wpg="http://schemas.microsoft.com/office/word/2010/wordprocessingGroup" xmlns:wpi="http://schemas.microsoft.com/office/word/2010/wordprocessingInk" xmlns:wne="http://schemas.microsoft.com/office/word/2006/wordml" xmlns:wps="http://schemas.microsoft.com/office/word/2010/wordprocessingShape" mc:Ignorable="w14 w15 w16se w16cid w16 w16cex w16sdtdh w16sdtfl w16du wp14">
+  <w:endnote w:type="separator" w:id="-1">
+    <w:p>
+      <w:pPr>
+        <w:spacing w:after="0" w:line="240" w:lineRule="auto"/>
+      </w:pPr>
+      <w:r>
+        <w:separator/>
+      </w:r>
+    </w:p>
+  </w:endnote>
+  <w:endnote w:type="continuationSeparator" w:id="0">
+    <w:p>
+      <w:pPr>
+        <w:spacing w:after="0" w:line="240" w:lineRule="auto"/>
+      </w:pPr>
+      <w:r>
+        <w:continuationSeparator/>
+      </w:r>
+    </w:p>
+  </w:endnote>
+</w:endnotes>
+</file>
+
+<file path=word/footnotes.xml><?xml version="1.0" encoding="utf-8"?>
+<w:footnotes xmlns:wpc="http://schemas.microsoft.com/office/word/2010/wordprocessingCanvas" xmlns:cx="http://schemas.microsoft.com/office/drawing/2014/chartex" xmlns:cx1="http://schemas.microsoft.com/office/drawing/2015/9/8/chartex" xmlns:cx2="http://schemas.microsoft.com/office/drawing/2015/10/21/chartex" xmlns:cx3="http://schemas.microsoft.com/office/drawing/2016/5/9/chartex" xmlns:cx4="http://schemas.microsoft.com/office/drawing/2016/5/10/chartex" xmlns:cx5="http://schemas.microsoft.com/office/drawing/2016/5/11/chartex" xmlns:cx6="http://schemas.microsoft.com/office/drawing/2016/5/12/chartex" xmlns:cx7="http://schemas.microsoft.com/office/drawing/2016/5/13/chartex" xmlns:cx8="http://schemas.microsoft.com/office/drawing/2016/5/14/chartex" xmlns:mc="http://schemas.openxmlformats.org/markup-compatibility/2006" xmlns:aink="http://schemas.microsoft.com/office/drawing/2016/ink" xmlns:am3d="http://schemas.microsoft.com/office/drawing/2017/model3d" xmlns:o="urn:schemas-microsoft-com:office:office" xmlns:oel="http://schemas.microsoft.com/office/2019/extlst" xmlns:r="http://schemas.openxmlformats.org/officeDocument/2006/relationships" xmlns:m="http://schemas.openxmlformats.org/officeDocument/2006/math" xmlns:v="urn:schemas-microsoft-com:vml" xmlns:wp14="http://schemas.microsoft.com/office/word/2010/wordprocessingDrawing" xmlns:wp="http://schemas.openxmlformats.org/drawingml/2006/wordprocessingDrawing" xmlns:w10="urn:schemas-microsoft-com:office:word" xmlns:w="http://schemas.openxmlformats.org/wordprocessingml/2006/main" xmlns:w14="http://schemas.microsoft.com/office/word/2010/wordml" xmlns:w15="http://schemas.microsoft.com/office/word/2012/wordml" xmlns:w16cex="http://schemas.microsoft.com/office/word/2018/wordml/cex" xmlns:w16cid="http://schemas.microsoft.com/office/word/2016/wordml/cid" xmlns:w16="http://schemas.microsoft.com/office/word/2018/wordml" xmlns:w16du="http://schemas.microsoft.com/office/word/2023/wordml/word16du" xmlns:w16sdtdh="http://schemas.microsoft.com/office/word/2020/wordml/sdtdatahash" xmlns:w16sdtfl="http://schemas.microsoft.com/office/word/2024/wordml/sdtformatlock" xmlns:w16se="http://schemas.microsoft.com/office/word/2015/wordml/symex" xmlns:wpg="http://schemas.microsoft.com/office/word/2010/wordprocessingGroup" xmlns:wpi="http://schemas.microsoft.com/office/word/2010/wordprocessingInk" xmlns:wne="http://schemas.microsoft.com/office/word/2006/wordml" xmlns:wps="http://schemas.microsoft.com/office/word/2010/wordprocessingShape" mc:Ignorable="w14 w15 w16se w16cid w16 w16cex w16sdtdh w16sdtfl w16du wp14">
+  <w:footnote w:type="separator" w:id="-1">
+    <w:p>
+      <w:pPr>
+        <w:spacing w:after="0" w:line="240" w:lineRule="auto"/>
+      </w:pPr>
+      <w:r>
+        <w:separator/>
+      </w:r>
+    </w:p>
+  </w:footnote>
+  <w:footnote w:type="continuationSeparator" w:id="0">
+    <w:p>
+      <w:pPr>
+        <w:spacing w:after="0" w:line="240" w:lineRule="auto"/>
+      </w:pPr>
+      <w:r>
+        <w:continuationSeparator/>
+      </w:r>
+    </w:p>
+  </w:footnote>
+</w:footnotes>
 </file>
 
 <file path=word/numbering.xml><?xml version="1.0" encoding="utf-8"?>
@@ -3392,7 +3535,6 @@
   <w:style w:type="character" w:default="1" w:styleId="DefaultParagraphFont">
     <w:name w:val="Default Paragraph Font"/>
     <w:uiPriority w:val="1"/>
-    <w:semiHidden/>
     <w:unhideWhenUsed/>
   </w:style>
   <w:style w:type="table" w:default="1" w:styleId="TableNormal">
@@ -3449,6 +3591,60 @@
         <w:right w:w="0" w:type="dxa"/>
       </w:tblCellMar>
     </w:tblPr>
+  </w:style>
+  <w:style w:type="paragraph" w:styleId="Header">
+    <w:name w:val="header"/>
+    <w:basedOn w:val="Normal"/>
+    <w:link w:val="HeaderChar"/>
+    <w:uiPriority w:val="99"/>
+    <w:unhideWhenUsed/>
+    <w:rsid w:val="009A13A8"/>
+    <w:pPr>
+      <w:tabs>
+        <w:tab w:val="center" w:pos="4513"/>
+        <w:tab w:val="right" w:pos="9026"/>
+      </w:tabs>
+      <w:spacing w:after="0" w:line="240" w:lineRule="auto"/>
+    </w:pPr>
+  </w:style>
+  <w:style w:type="character" w:customStyle="1" w:styleId="HeaderChar">
+    <w:name w:val="Header Char"/>
+    <w:basedOn w:val="DefaultParagraphFont"/>
+    <w:link w:val="Header"/>
+    <w:uiPriority w:val="99"/>
+    <w:rsid w:val="009A13A8"/>
+    <w:rPr>
+      <w:rFonts w:ascii="Arial" w:eastAsia="Arial" w:hAnsi="Arial" w:cs="Arial"/>
+      <w:color w:val="000000"/>
+      <w:sz w:val="20"/>
+    </w:rPr>
+  </w:style>
+  <w:style w:type="paragraph" w:styleId="Footer">
+    <w:name w:val="footer"/>
+    <w:basedOn w:val="Normal"/>
+    <w:link w:val="FooterChar"/>
+    <w:uiPriority w:val="99"/>
+    <w:unhideWhenUsed/>
+    <w:rsid w:val="009A13A8"/>
+    <w:pPr>
+      <w:tabs>
+        <w:tab w:val="center" w:pos="4513"/>
+        <w:tab w:val="right" w:pos="9026"/>
+      </w:tabs>
+      <w:spacing w:after="0" w:line="240" w:lineRule="auto"/>
+    </w:pPr>
+  </w:style>
+  <w:style w:type="character" w:customStyle="1" w:styleId="FooterChar">
+    <w:name w:val="Footer Char"/>
+    <w:basedOn w:val="DefaultParagraphFont"/>
+    <w:link w:val="Footer"/>
+    <w:uiPriority w:val="99"/>
+    <w:rsid w:val="009A13A8"/>
+    <w:rPr>
+      <w:rFonts w:ascii="Arial" w:eastAsia="Arial" w:hAnsi="Arial" w:cs="Arial"/>
+      <w:color w:val="000000"/>
+      <w:sz w:val="20"/>
+    </w:rPr>
   </w:style>
 </w:styles>
 </file>

</xml_diff>